<commit_message>
added 2 bit left shift to output to restore to unity gain, updated report
</commit_message>
<xml_diff>
--- a/Project4_Report.docx
+++ b/Project4_Report.docx
@@ -911,7 +911,7 @@
           <wp:inline distB="114300" distT="114300" distL="114300" distR="114300">
             <wp:extent cx="5943600" cy="2857500"/>
             <wp:effectExtent b="0" l="0" r="0" t="0"/>
-            <wp:docPr id="18" name="image2.png"/>
+            <wp:docPr id="20" name="image2.png"/>
             <a:graphic>
               <a:graphicData uri="http://schemas.openxmlformats.org/drawingml/2006/picture">
                 <pic:pic>
@@ -1094,38 +1094,222 @@
       <w:pPr>
         <w:rPr>
           <w:rFonts w:ascii="Roboto" w:cs="Roboto" w:eastAsia="Roboto" w:hAnsi="Roboto"/>
-          <w:color w:val="222222"/>
-          <w:sz w:val="24"/>
-          <w:szCs w:val="24"/>
-          <w:highlight w:val="white"/>
-        </w:rPr>
-      </w:pPr>
-      <w:r>
-        <w:rPr>
-          <w:rtl w:val="0"/>
-        </w:rPr>
-      </w:r>
-    </w:p>
-    <w:p>
-      <w:pPr>
-        <w:rPr>
-          <w:rFonts w:ascii="Roboto" w:cs="Roboto" w:eastAsia="Roboto" w:hAnsi="Roboto"/>
-          <w:color w:val="222222"/>
-          <w:sz w:val="24"/>
-          <w:szCs w:val="24"/>
-          <w:highlight w:val="white"/>
-        </w:rPr>
-      </w:pPr>
-      <w:r>
-        <w:rPr>
-          <w:rFonts w:ascii="Roboto" w:cs="Roboto" w:eastAsia="Roboto" w:hAnsi="Roboto"/>
-          <w:color w:val="222222"/>
-          <w:sz w:val="24"/>
-          <w:szCs w:val="24"/>
-          <w:highlight w:val="white"/>
-          <w:rtl w:val="0"/>
-        </w:rPr>
-        <w:t xml:space="preserve">Unity Gain - Not achieved?</w:t>
+          <w:b w:val="1"/>
+          <w:color w:val="222222"/>
+          <w:sz w:val="24"/>
+          <w:szCs w:val="24"/>
+          <w:highlight w:val="white"/>
+        </w:rPr>
+      </w:pPr>
+      <w:r>
+        <w:br w:type="page"/>
+      </w:r>
+      <w:r>
+        <w:rPr>
+          <w:rtl w:val="0"/>
+        </w:rPr>
+      </w:r>
+    </w:p>
+    <w:p>
+      <w:pPr>
+        <w:rPr>
+          <w:rFonts w:ascii="Roboto" w:cs="Roboto" w:eastAsia="Roboto" w:hAnsi="Roboto"/>
+          <w:color w:val="222222"/>
+          <w:sz w:val="24"/>
+          <w:szCs w:val="24"/>
+          <w:highlight w:val="white"/>
+        </w:rPr>
+      </w:pPr>
+      <w:r>
+        <w:rPr>
+          <w:rFonts w:ascii="Roboto" w:cs="Roboto" w:eastAsia="Roboto" w:hAnsi="Roboto"/>
+          <w:b w:val="1"/>
+          <w:color w:val="222222"/>
+          <w:sz w:val="24"/>
+          <w:szCs w:val="24"/>
+          <w:highlight w:val="white"/>
+          <w:rtl w:val="0"/>
+        </w:rPr>
+        <w:t xml:space="preserve">Calculated Metrics (cont.)</w:t>
+      </w:r>
+      <w:r>
+        <w:rPr>
+          <w:rtl w:val="0"/>
+        </w:rPr>
+      </w:r>
+    </w:p>
+    <w:p>
+      <w:pPr>
+        <w:rPr>
+          <w:rFonts w:ascii="Roboto" w:cs="Roboto" w:eastAsia="Roboto" w:hAnsi="Roboto"/>
+          <w:color w:val="222222"/>
+          <w:sz w:val="24"/>
+          <w:szCs w:val="24"/>
+          <w:highlight w:val="white"/>
+        </w:rPr>
+      </w:pPr>
+      <w:r>
+        <w:rPr>
+          <w:rFonts w:ascii="Roboto" w:cs="Roboto" w:eastAsia="Roboto" w:hAnsi="Roboto"/>
+          <w:color w:val="222222"/>
+          <w:sz w:val="24"/>
+          <w:szCs w:val="24"/>
+          <w:highlight w:val="white"/>
+          <w:rtl w:val="0"/>
+        </w:rPr>
+        <w:t xml:space="preserve">Unity Gain</w:t>
+      </w:r>
+    </w:p>
+    <w:p>
+      <w:pPr>
+        <w:rPr>
+          <w:rFonts w:ascii="Roboto" w:cs="Roboto" w:eastAsia="Roboto" w:hAnsi="Roboto"/>
+          <w:color w:val="222222"/>
+          <w:sz w:val="24"/>
+          <w:szCs w:val="24"/>
+          <w:highlight w:val="white"/>
+        </w:rPr>
+      </w:pPr>
+      <w:r>
+        <w:rPr>
+          <w:rFonts w:ascii="Roboto" w:cs="Roboto" w:eastAsia="Roboto" w:hAnsi="Roboto"/>
+          <w:color w:val="222222"/>
+          <w:sz w:val="24"/>
+          <w:szCs w:val="24"/>
+          <w:highlight w:val="white"/>
+        </w:rPr>
+        <w:drawing>
+          <wp:inline distB="114300" distT="114300" distL="114300" distR="114300">
+            <wp:extent cx="5646835" cy="3624263"/>
+            <wp:effectExtent b="0" l="0" r="0" t="0"/>
+            <wp:docPr id="19" name="image4.png"/>
+            <a:graphic>
+              <a:graphicData uri="http://schemas.openxmlformats.org/drawingml/2006/picture">
+                <pic:pic>
+                  <pic:nvPicPr>
+                    <pic:cNvPr id="0" name="image4.png"/>
+                    <pic:cNvPicPr preferRelativeResize="0"/>
+                  </pic:nvPicPr>
+                  <pic:blipFill>
+                    <a:blip r:embed="rId9"/>
+                    <a:srcRect b="0" l="0" r="0" t="0"/>
+                    <a:stretch>
+                      <a:fillRect/>
+                    </a:stretch>
+                  </pic:blipFill>
+                  <pic:spPr>
+                    <a:xfrm>
+                      <a:off x="0" y="0"/>
+                      <a:ext cx="5646835" cy="3624263"/>
+                    </a:xfrm>
+                    <a:prstGeom prst="rect"/>
+                    <a:ln/>
+                  </pic:spPr>
+                </pic:pic>
+              </a:graphicData>
+            </a:graphic>
+          </wp:inline>
+        </w:drawing>
+      </w:r>
+      <w:r>
+        <w:rPr>
+          <w:rtl w:val="0"/>
+        </w:rPr>
+      </w:r>
+    </w:p>
+    <w:p>
+      <w:pPr>
+        <w:rPr>
+          <w:rFonts w:ascii="Roboto" w:cs="Roboto" w:eastAsia="Roboto" w:hAnsi="Roboto"/>
+          <w:color w:val="222222"/>
+          <w:sz w:val="24"/>
+          <w:szCs w:val="24"/>
+          <w:highlight w:val="white"/>
+        </w:rPr>
+      </w:pPr>
+      <w:r>
+        <w:rPr>
+          <w:rFonts w:ascii="Roboto" w:cs="Roboto" w:eastAsia="Roboto" w:hAnsi="Roboto"/>
+          <w:color w:val="222222"/>
+          <w:sz w:val="24"/>
+          <w:szCs w:val="24"/>
+          <w:highlight w:val="white"/>
+        </w:rPr>
+        <w:drawing>
+          <wp:inline distB="114300" distT="114300" distL="114300" distR="114300">
+            <wp:extent cx="5591579" cy="3681413"/>
+            <wp:effectExtent b="0" l="0" r="0" t="0"/>
+            <wp:docPr id="18" name="image3.png"/>
+            <a:graphic>
+              <a:graphicData uri="http://schemas.openxmlformats.org/drawingml/2006/picture">
+                <pic:pic>
+                  <pic:nvPicPr>
+                    <pic:cNvPr id="0" name="image3.png"/>
+                    <pic:cNvPicPr preferRelativeResize="0"/>
+                  </pic:nvPicPr>
+                  <pic:blipFill>
+                    <a:blip r:embed="rId10"/>
+                    <a:srcRect b="0" l="0" r="0" t="0"/>
+                    <a:stretch>
+                      <a:fillRect/>
+                    </a:stretch>
+                  </pic:blipFill>
+                  <pic:spPr>
+                    <a:xfrm>
+                      <a:off x="0" y="0"/>
+                      <a:ext cx="5591579" cy="3681413"/>
+                    </a:xfrm>
+                    <a:prstGeom prst="rect"/>
+                    <a:ln/>
+                  </pic:spPr>
+                </pic:pic>
+              </a:graphicData>
+            </a:graphic>
+          </wp:inline>
+        </w:drawing>
+      </w:r>
+      <w:r>
+        <w:rPr>
+          <w:rtl w:val="0"/>
+        </w:rPr>
+      </w:r>
+    </w:p>
+    <w:p>
+      <w:pPr>
+        <w:rPr>
+          <w:rFonts w:ascii="Roboto" w:cs="Roboto" w:eastAsia="Roboto" w:hAnsi="Roboto"/>
+          <w:color w:val="222222"/>
+          <w:sz w:val="24"/>
+          <w:szCs w:val="24"/>
+          <w:highlight w:val="white"/>
+        </w:rPr>
+      </w:pPr>
+      <w:r>
+        <w:rPr>
+          <w:rtl w:val="0"/>
+        </w:rPr>
+      </w:r>
+    </w:p>
+    <w:p>
+      <w:pPr>
+        <w:rPr>
+          <w:rFonts w:ascii="Roboto" w:cs="Roboto" w:eastAsia="Roboto" w:hAnsi="Roboto"/>
+          <w:color w:val="222222"/>
+          <w:sz w:val="24"/>
+          <w:szCs w:val="24"/>
+          <w:highlight w:val="white"/>
+        </w:rPr>
+      </w:pPr>
+      <w:r>
+        <w:rPr>
+          <w:rFonts w:ascii="Roboto" w:cs="Roboto" w:eastAsia="Roboto" w:hAnsi="Roboto"/>
+          <w:color w:val="222222"/>
+          <w:sz w:val="24"/>
+          <w:szCs w:val="24"/>
+          <w:highlight w:val="white"/>
+          <w:rtl w:val="0"/>
+        </w:rPr>
+        <w:t xml:space="preserve">Unity Gain Calculation</w:t>
       </w:r>
     </w:p>
     <w:p>
@@ -1169,51 +1353,127 @@
           <w:highlight w:val="white"/>
           <w:rtl w:val="0"/>
         </w:rPr>
-        <w:t xml:space="preserve">A1 Unfiltered Signal = 16379</w:t>
-      </w:r>
-    </w:p>
-    <w:p>
-      <w:pPr>
-        <w:rPr>
-          <w:rFonts w:ascii="Roboto" w:cs="Roboto" w:eastAsia="Roboto" w:hAnsi="Roboto"/>
-          <w:color w:val="222222"/>
-          <w:sz w:val="24"/>
-          <w:szCs w:val="24"/>
-          <w:highlight w:val="white"/>
-        </w:rPr>
-      </w:pPr>
-      <w:r>
-        <w:rPr>
-          <w:rFonts w:ascii="Roboto" w:cs="Roboto" w:eastAsia="Roboto" w:hAnsi="Roboto"/>
-          <w:color w:val="222222"/>
-          <w:sz w:val="24"/>
-          <w:szCs w:val="24"/>
-          <w:highlight w:val="white"/>
-          <w:rtl w:val="0"/>
-        </w:rPr>
-        <w:t xml:space="preserve">A2 Filtered Signal = 4457</w:t>
-      </w:r>
-    </w:p>
-    <w:p>
-      <w:pPr>
-        <w:rPr>
-          <w:rFonts w:ascii="Roboto" w:cs="Roboto" w:eastAsia="Roboto" w:hAnsi="Roboto"/>
-          <w:color w:val="222222"/>
-          <w:sz w:val="24"/>
-          <w:szCs w:val="24"/>
-          <w:highlight w:val="white"/>
-        </w:rPr>
-      </w:pPr>
-      <w:r>
-        <w:rPr>
-          <w:rFonts w:ascii="Roboto" w:cs="Roboto" w:eastAsia="Roboto" w:hAnsi="Roboto"/>
-          <w:color w:val="222222"/>
-          <w:sz w:val="24"/>
-          <w:szCs w:val="24"/>
-          <w:highlight w:val="white"/>
-          <w:rtl w:val="0"/>
-        </w:rPr>
-        <w:t xml:space="preserve">11.304 dbA Loss</w:t>
+        <w:t xml:space="preserve">A1 Unfiltered Signal = 16384</w:t>
+      </w:r>
+    </w:p>
+    <w:p>
+      <w:pPr>
+        <w:rPr>
+          <w:rFonts w:ascii="Roboto" w:cs="Roboto" w:eastAsia="Roboto" w:hAnsi="Roboto"/>
+          <w:color w:val="222222"/>
+          <w:sz w:val="24"/>
+          <w:szCs w:val="24"/>
+          <w:highlight w:val="white"/>
+        </w:rPr>
+      </w:pPr>
+      <w:r>
+        <w:rPr>
+          <w:rFonts w:ascii="Roboto" w:cs="Roboto" w:eastAsia="Roboto" w:hAnsi="Roboto"/>
+          <w:color w:val="222222"/>
+          <w:sz w:val="24"/>
+          <w:szCs w:val="24"/>
+          <w:highlight w:val="white"/>
+          <w:rtl w:val="0"/>
+        </w:rPr>
+        <w:t xml:space="preserve">Filtered Signal= 4526</w:t>
+      </w:r>
+    </w:p>
+    <w:p>
+      <w:pPr>
+        <w:rPr>
+          <w:rFonts w:ascii="Roboto" w:cs="Roboto" w:eastAsia="Roboto" w:hAnsi="Roboto"/>
+          <w:color w:val="222222"/>
+          <w:sz w:val="24"/>
+          <w:szCs w:val="24"/>
+          <w:highlight w:val="white"/>
+        </w:rPr>
+      </w:pPr>
+      <w:r>
+        <w:rPr>
+          <w:rFonts w:ascii="Roboto" w:cs="Roboto" w:eastAsia="Roboto" w:hAnsi="Roboto"/>
+          <w:color w:val="222222"/>
+          <w:sz w:val="24"/>
+          <w:szCs w:val="24"/>
+          <w:highlight w:val="white"/>
+          <w:rtl w:val="0"/>
+        </w:rPr>
+        <w:t xml:space="preserve">A2 Filtered Signal Left Shifted 2 bits= 18104</w:t>
+      </w:r>
+    </w:p>
+    <w:p>
+      <w:pPr>
+        <w:rPr>
+          <w:rFonts w:ascii="Roboto" w:cs="Roboto" w:eastAsia="Roboto" w:hAnsi="Roboto"/>
+          <w:color w:val="222222"/>
+          <w:sz w:val="24"/>
+          <w:szCs w:val="24"/>
+          <w:highlight w:val="white"/>
+        </w:rPr>
+      </w:pPr>
+      <w:r>
+        <w:rPr>
+          <w:rFonts w:ascii="Roboto" w:cs="Roboto" w:eastAsia="Roboto" w:hAnsi="Roboto"/>
+          <w:color w:val="222222"/>
+          <w:sz w:val="24"/>
+          <w:szCs w:val="24"/>
+          <w:highlight w:val="white"/>
+          <w:rtl w:val="0"/>
+        </w:rPr>
+        <w:t xml:space="preserve">Gain = 0.867</w:t>
+      </w:r>
+    </w:p>
+    <w:p>
+      <w:pPr>
+        <w:rPr>
+          <w:rFonts w:ascii="Roboto" w:cs="Roboto" w:eastAsia="Roboto" w:hAnsi="Roboto"/>
+          <w:color w:val="222222"/>
+          <w:sz w:val="24"/>
+          <w:szCs w:val="24"/>
+          <w:highlight w:val="white"/>
+        </w:rPr>
+      </w:pPr>
+      <w:r>
+        <w:rPr>
+          <w:rFonts w:ascii="Roboto" w:cs="Roboto" w:eastAsia="Roboto" w:hAnsi="Roboto"/>
+          <w:color w:val="222222"/>
+          <w:sz w:val="24"/>
+          <w:szCs w:val="24"/>
+          <w:highlight w:val="white"/>
+          <w:rtl w:val="0"/>
+        </w:rPr>
+        <w:t xml:space="preserve">Since the filtered output’s amplitude was lower by a factor of 4,  a simple 2 bit left shift seemed appropriate to restore gain. </w:t>
+      </w:r>
+    </w:p>
+    <w:p>
+      <w:pPr>
+        <w:rPr>
+          <w:rFonts w:ascii="Roboto" w:cs="Roboto" w:eastAsia="Roboto" w:hAnsi="Roboto"/>
+          <w:color w:val="222222"/>
+          <w:sz w:val="24"/>
+          <w:szCs w:val="24"/>
+          <w:highlight w:val="white"/>
+        </w:rPr>
+      </w:pPr>
+      <w:r>
+        <w:rPr>
+          <w:rtl w:val="0"/>
+        </w:rPr>
+      </w:r>
+    </w:p>
+    <w:p>
+      <w:pPr>
+        <w:rPr>
+          <w:rFonts w:ascii="Roboto" w:cs="Roboto" w:eastAsia="Roboto" w:hAnsi="Roboto"/>
+          <w:color w:val="222222"/>
+          <w:sz w:val="24"/>
+          <w:szCs w:val="24"/>
+          <w:highlight w:val="white"/>
+        </w:rPr>
+      </w:pPr>
+      <w:r>
+        <w:rPr>
+          <w:rtl w:val="0"/>
+        </w:rPr>
       </w:r>
     </w:p>
     <w:p>
@@ -3541,7 +3801,7 @@
 
 <file path=customXML/item1.xml><?xml version="1.0" encoding="utf-8"?>
 <go:gDocsCustomXmlDataStorage xmlns:go="http://customooxmlschemas.google.com/" xmlns:r="http://schemas.openxmlformats.org/officeDocument/2006/relationships">
-  <go:docsCustomData xmlns:go="http://customooxmlschemas.google.com/" roundtripDataSignature="AMtx7mhGZxiT/ybYYrin+3kXBI52SnE0KA==">AMUW2mU/IG4wFEXlElPhv5NBa5REp1qMCenjygVLuAO3Z3179KphkQyZ4Pd2RZJlZ9tL8SSBxt3dSbmcCo6zHG9dGRtCfiXatnfmIFY2mZxn4k5CgclfX0FqS/ko2uWamcoJBOmi34VB</go:docsCustomData>
+  <go:docsCustomData xmlns:go="http://customooxmlschemas.google.com/" roundtripDataSignature="AMtx7mhGZxiT/ybYYrin+3kXBI52SnE0KA==">AMUW2mVa+ZB01IscAJ3SwDl5qerA9iVrqqfw7m7d0qtjWe6QkHSJYAEyK80B5+hyJmOvCxpdfIwJhNrJW9sZesC6puOClhslKefnyktPf5dfV4bsdSBzIbdLIG/SO2DAUwEpqD1E32UY</go:docsCustomData>
 </go:gDocsCustomXmlDataStorage>
 </file>
 

</xml_diff>